<commit_message>
Finishing up error checking and using command line arguments
</commit_message>
<xml_diff>
--- a/P1Report.docx
+++ b/P1Report.docx
@@ -4,29 +4,391 @@
   <w:body>
     <w:p>
       <w:pPr>
-        <w:ind w:firstLine="720"/>
+        <w:rPr>
+          <w:rFonts w:ascii="Book Antiqua" w:hAnsi="Book Antiqua" w:cs="Didot"/>
+        </w:rPr>
       </w:pPr>
       <w:r>
-        <w:t>I used Python to cr</w:t>
-      </w:r>
-      <w:r>
-        <w:t>eate a MIPS assembler.</w:t>
-      </w:r>
-      <w:r>
-        <w:t xml:space="preserve"> First, I created 3 Python dictionaries that hold R-Type function codes, I-Type opcodes, and register numbers. This minimizes conditional statements for all of the different instructions by making it simpler to find the correct codes.</w:t>
-      </w:r>
-      <w:bookmarkStart w:id="0" w:name="_GoBack"/>
-      <w:bookmarkEnd w:id="0"/>
-      <w:r>
-        <w:t xml:space="preserve"> It begins with parsing branch labels in the assembly file for their names and locations and stores that information in a Python dictionary. This is necessary because an instruction may branch to a label that has not been reached yet, so a preliminary label search solves that issue. </w:t>
-      </w:r>
+        <w:rPr>
+          <w:rFonts w:ascii="Book Antiqua" w:hAnsi="Book Antiqua" w:cs="Didot"/>
+        </w:rPr>
+        <w:t>Colin Grundey</w:t>
+      </w:r>
+    </w:p>
+    <w:p>
+      <w:pPr>
+        <w:rPr>
+          <w:rFonts w:ascii="Book Antiqua" w:hAnsi="Book Antiqua" w:cs="Didot"/>
+        </w:rPr>
+      </w:pPr>
+      <w:r>
+        <w:rPr>
+          <w:rFonts w:ascii="Book Antiqua" w:hAnsi="Book Antiqua" w:cs="Didot"/>
+        </w:rPr>
+        <w:t>ECE 2500</w:t>
+      </w:r>
+    </w:p>
+    <w:p>
+      <w:pPr>
+        <w:rPr>
+          <w:rFonts w:ascii="Book Antiqua" w:hAnsi="Book Antiqua" w:cs="Didot"/>
+        </w:rPr>
+      </w:pPr>
+      <w:r>
+        <w:rPr>
+          <w:rFonts w:ascii="Book Antiqua" w:hAnsi="Book Antiqua" w:cs="Didot"/>
+        </w:rPr>
+        <w:t>October 23, 2017</w:t>
+      </w:r>
+    </w:p>
+    <w:p>
+      <w:pPr>
+        <w:rPr>
+          <w:rFonts w:ascii="Book Antiqua" w:hAnsi="Book Antiqua" w:cs="Didot"/>
+        </w:rPr>
+      </w:pPr>
+      <w:r>
+        <w:rPr>
+          <w:rFonts w:ascii="Book Antiqua" w:hAnsi="Book Antiqua" w:cs="Didot"/>
+        </w:rPr>
+        <w:t>Project 1</w:t>
+      </w:r>
+      <w:r>
+        <w:rPr>
+          <w:rFonts w:ascii="Book Antiqua" w:hAnsi="Book Antiqua" w:cs="Didot"/>
+        </w:rPr>
+        <w:t xml:space="preserve"> Report</w:t>
+      </w:r>
+    </w:p>
+    <w:p>
+      <w:pPr>
+        <w:rPr>
+          <w:rFonts w:ascii="Book Antiqua" w:hAnsi="Book Antiqua" w:cs="Didot"/>
+        </w:rPr>
+      </w:pPr>
     </w:p>
     <w:p>
       <w:pPr>
         <w:ind w:firstLine="720"/>
+        <w:rPr>
+          <w:rFonts w:ascii="Book Antiqua" w:hAnsi="Book Antiqua" w:cs="Didot"/>
+        </w:rPr>
       </w:pPr>
       <w:r>
-        <w:t xml:space="preserve">Next, I parse the file once again to read in instructions. </w:t>
+        <w:rPr>
+          <w:rFonts w:ascii="Book Antiqua" w:hAnsi="Book Antiqua" w:cs="Didot"/>
+        </w:rPr>
+        <w:t>I used Python to cr</w:t>
+      </w:r>
+      <w:r>
+        <w:rPr>
+          <w:rFonts w:ascii="Book Antiqua" w:hAnsi="Book Antiqua" w:cs="Didot"/>
+        </w:rPr>
+        <w:t>eate a MIPS assembler.</w:t>
+      </w:r>
+      <w:r>
+        <w:rPr>
+          <w:rFonts w:ascii="Book Antiqua" w:hAnsi="Book Antiqua" w:cs="Didot"/>
+        </w:rPr>
+        <w:t xml:space="preserve"> First, I created 3 Python dictionaries that hold R-Type function codes, I-Type opcodes, and register numbers. This minimizes conditional statements for all of the different instructions by making it simpler to find the correct codes.</w:t>
+      </w:r>
+      <w:r>
+        <w:rPr>
+          <w:rFonts w:ascii="Book Antiqua" w:hAnsi="Book Antiqua" w:cs="Didot"/>
+        </w:rPr>
+        <w:t xml:space="preserve"> It begins with parsing branch labels in the assembly file for their names and locations and stores that information in a Python dictionary. This is necessary because an instruction may branch to a label that has not been reached yet, so a preliminary label search solves that issue. </w:t>
+      </w:r>
+    </w:p>
+    <w:p>
+      <w:pPr>
+        <w:ind w:firstLine="720"/>
+        <w:rPr>
+          <w:rFonts w:ascii="Book Antiqua" w:hAnsi="Book Antiqua" w:cs="Didot"/>
+        </w:rPr>
+      </w:pPr>
+      <w:r>
+        <w:rPr>
+          <w:rFonts w:ascii="Book Antiqua" w:hAnsi="Book Antiqua" w:cs="Didot"/>
+        </w:rPr>
+        <w:t>Next, I parse the file once</w:t>
+      </w:r>
+      <w:r>
+        <w:rPr>
+          <w:rFonts w:ascii="Book Antiqua" w:hAnsi="Book Antiqua" w:cs="Didot"/>
+        </w:rPr>
+        <w:t xml:space="preserve"> again to read </w:t>
+      </w:r>
+      <w:r>
+        <w:rPr>
+          <w:rFonts w:ascii="Book Antiqua" w:hAnsi="Book Antiqua" w:cs="Didot"/>
+        </w:rPr>
+        <w:t>the</w:t>
+      </w:r>
+      <w:r>
+        <w:rPr>
+          <w:rFonts w:ascii="Book Antiqua" w:hAnsi="Book Antiqua" w:cs="Didot"/>
+        </w:rPr>
+        <w:t xml:space="preserve"> instructions line by line. </w:t>
+      </w:r>
+      <w:r>
+        <w:rPr>
+          <w:rFonts w:ascii="Book Antiqua" w:hAnsi="Book Antiqua" w:cs="Didot"/>
+        </w:rPr>
+        <w:t xml:space="preserve">To </w:t>
+      </w:r>
+      <w:r>
+        <w:rPr>
+          <w:rFonts w:ascii="Book Antiqua" w:hAnsi="Book Antiqua" w:cs="Didot"/>
+        </w:rPr>
+        <w:t xml:space="preserve">determine the type of instruction, I use the dictionaries with opcodes and function codes to see what set that function derives from. Once the instruction type is obtained, I begin to look at the operands. </w:t>
+      </w:r>
+      <w:r>
+        <w:rPr>
+          <w:rFonts w:ascii="Book Antiqua" w:hAnsi="Book Antiqua" w:cs="Didot"/>
+        </w:rPr>
+        <w:t>Certain instruction have</w:t>
+      </w:r>
+      <w:r>
+        <w:rPr>
+          <w:rFonts w:ascii="Book Antiqua" w:hAnsi="Book Antiqua" w:cs="Didot"/>
+        </w:rPr>
+        <w:t xml:space="preserve"> unique</w:t>
+      </w:r>
+      <w:r>
+        <w:rPr>
+          <w:rFonts w:ascii="Book Antiqua" w:hAnsi="Book Antiqua" w:cs="Didot"/>
+        </w:rPr>
+        <w:t xml:space="preserve"> formats</w:t>
+      </w:r>
+      <w:r>
+        <w:rPr>
+          <w:rFonts w:ascii="Book Antiqua" w:hAnsi="Book Antiqua" w:cs="Didot"/>
+        </w:rPr>
+        <w:t xml:space="preserve">, but both R-Type and I-Type have a set of similarly formatted instructions in that they have the same number of operands and they are in the same order. </w:t>
+      </w:r>
+      <w:r>
+        <w:rPr>
+          <w:rFonts w:ascii="Book Antiqua" w:hAnsi="Book Antiqua" w:cs="Didot"/>
+        </w:rPr>
+        <w:t xml:space="preserve">I begin with the common </w:t>
+      </w:r>
+      <w:r>
+        <w:rPr>
+          <w:rFonts w:ascii="Book Antiqua" w:hAnsi="Book Antiqua" w:cs="Didot"/>
+        </w:rPr>
+        <w:t>formatting across all instructions and then deal with the unique formats.</w:t>
+      </w:r>
+      <w:r>
+        <w:rPr>
+          <w:rFonts w:ascii="Book Antiqua" w:hAnsi="Book Antiqua" w:cs="Didot"/>
+        </w:rPr>
+        <w:t xml:space="preserve"> Immedia</w:t>
+      </w:r>
+      <w:r>
+        <w:rPr>
+          <w:rFonts w:ascii="Book Antiqua" w:hAnsi="Book Antiqua" w:cs="Didot"/>
+        </w:rPr>
+        <w:t>te values are converted appropriately to a binary string. Branching instructions</w:t>
+      </w:r>
+      <w:r>
+        <w:rPr>
+          <w:rFonts w:ascii="Book Antiqua" w:hAnsi="Book Antiqua" w:cs="Didot"/>
+        </w:rPr>
+        <w:t xml:space="preserve"> use the dictionary of labels to find the correct displacement of PC.</w:t>
+      </w:r>
+      <w:r>
+        <w:rPr>
+          <w:rFonts w:ascii="Book Antiqua" w:hAnsi="Book Antiqua" w:cs="Didot"/>
+        </w:rPr>
+        <w:t xml:space="preserve"> The dictionaries containing the opcodes and function codes serve as a lookup table for me to</w:t>
+      </w:r>
+      <w:r>
+        <w:rPr>
+          <w:rFonts w:ascii="Book Antiqua" w:hAnsi="Book Antiqua" w:cs="Didot"/>
+        </w:rPr>
+        <w:t xml:space="preserve"> obtain the binary translation</w:t>
+      </w:r>
+      <w:r>
+        <w:rPr>
+          <w:rFonts w:ascii="Book Antiqua" w:hAnsi="Book Antiqua" w:cs="Didot"/>
+        </w:rPr>
+        <w:t xml:space="preserve"> of </w:t>
+      </w:r>
+      <w:r>
+        <w:rPr>
+          <w:rFonts w:ascii="Book Antiqua" w:hAnsi="Book Antiqua" w:cs="Didot"/>
+        </w:rPr>
+        <w:t xml:space="preserve">codes and </w:t>
+      </w:r>
+      <w:r>
+        <w:rPr>
+          <w:rFonts w:ascii="Book Antiqua" w:hAnsi="Book Antiqua" w:cs="Didot"/>
+        </w:rPr>
+        <w:t>registers</w:t>
+      </w:r>
+      <w:r>
+        <w:rPr>
+          <w:rFonts w:ascii="Book Antiqua" w:hAnsi="Book Antiqua" w:cs="Didot"/>
+        </w:rPr>
+        <w:t xml:space="preserve"> as a string. </w:t>
+      </w:r>
+      <w:r>
+        <w:rPr>
+          <w:rFonts w:ascii="Book Antiqua" w:hAnsi="Book Antiqua" w:cs="Didot"/>
+        </w:rPr>
+        <w:t xml:space="preserve">Once the given instruction and operands are translated to a binary string, I concatenate them all, creating the 32-bit instruction and then convert to hexadecimal. </w:t>
+      </w:r>
+      <w:r>
+        <w:rPr>
+          <w:rFonts w:ascii="Book Antiqua" w:hAnsi="Book Antiqua" w:cs="Didot"/>
+        </w:rPr>
+        <w:t xml:space="preserve">Then, the hexadecimal instruction is added to a list to later be output to an object file. </w:t>
+      </w:r>
+      <w:r>
+        <w:rPr>
+          <w:rFonts w:ascii="Book Antiqua" w:hAnsi="Book Antiqua" w:cs="Didot"/>
+        </w:rPr>
+        <w:t xml:space="preserve">The reason it is not written to the object file immediately is to avoid a half written file when an error occurs. The program will wait until all parsing and conversions are finished to confirm there are no errors. </w:t>
+      </w:r>
+    </w:p>
+    <w:p>
+      <w:pPr>
+        <w:ind w:firstLine="720"/>
+        <w:rPr>
+          <w:rFonts w:ascii="Book Antiqua" w:hAnsi="Book Antiqua" w:cs="Didot"/>
+        </w:rPr>
+      </w:pPr>
+      <w:r>
+        <w:rPr>
+          <w:rFonts w:ascii="Book Antiqua" w:hAnsi="Book Antiqua" w:cs="Didot"/>
+        </w:rPr>
+        <w:t>There are many places for errors to occur in the formatting of the assembly file</w:t>
+      </w:r>
+      <w:r>
+        <w:rPr>
+          <w:rFonts w:ascii="Book Antiqua" w:hAnsi="Book Antiqua" w:cs="Didot"/>
+        </w:rPr>
+        <w:t>,</w:t>
+      </w:r>
+      <w:r>
+        <w:rPr>
+          <w:rFonts w:ascii="Book Antiqua" w:hAnsi="Book Antiqua" w:cs="Didot"/>
+        </w:rPr>
+        <w:t xml:space="preserve"> and my Python as</w:t>
+      </w:r>
+      <w:r>
+        <w:rPr>
+          <w:rFonts w:ascii="Book Antiqua" w:hAnsi="Book Antiqua" w:cs="Didot"/>
+        </w:rPr>
+        <w:t>sembler is able to properly handle them</w:t>
+      </w:r>
+      <w:r>
+        <w:rPr>
+          <w:rFonts w:ascii="Book Antiqua" w:hAnsi="Book Antiqua" w:cs="Didot"/>
+        </w:rPr>
+        <w:t xml:space="preserve"> </w:t>
+      </w:r>
+      <w:r>
+        <w:rPr>
+          <w:rFonts w:ascii="Book Antiqua" w:hAnsi="Book Antiqua" w:cs="Didot"/>
+        </w:rPr>
+        <w:t>and output a useful message upon exiting the program</w:t>
+      </w:r>
+      <w:r>
+        <w:rPr>
+          <w:rFonts w:ascii="Book Antiqua" w:hAnsi="Book Antiqua" w:cs="Didot"/>
+        </w:rPr>
+        <w:t xml:space="preserve">. </w:t>
+      </w:r>
+      <w:bookmarkStart w:id="0" w:name="_GoBack"/>
+      <w:r>
+        <w:rPr>
+          <w:rFonts w:ascii="Book Antiqua" w:hAnsi="Book Antiqua" w:cs="Didot"/>
+          <w:b/>
+          <w:u w:val="single"/>
+        </w:rPr>
+        <w:t>COMMAND LINE ARGS ERRORS</w:t>
+      </w:r>
+      <w:r>
+        <w:rPr>
+          <w:rFonts w:ascii="Book Antiqua" w:hAnsi="Book Antiqua" w:cs="Didot"/>
+        </w:rPr>
+        <w:t xml:space="preserve"> </w:t>
+      </w:r>
+      <w:bookmarkEnd w:id="0"/>
+      <w:r>
+        <w:rPr>
+          <w:rFonts w:ascii="Book Antiqua" w:hAnsi="Book Antiqua" w:cs="Didot"/>
+        </w:rPr>
+        <w:t>One error that may occur is an incorrect number of operands. I check this for each possible kind of instruction</w:t>
+      </w:r>
+      <w:r>
+        <w:rPr>
+          <w:rFonts w:ascii="Book Antiqua" w:hAnsi="Book Antiqua" w:cs="Didot"/>
+        </w:rPr>
+        <w:t xml:space="preserve"> and record the instruction name for</w:t>
+      </w:r>
+      <w:r>
+        <w:rPr>
+          <w:rFonts w:ascii="Book Antiqua" w:hAnsi="Book Antiqua" w:cs="Didot"/>
+        </w:rPr>
+        <w:t xml:space="preserve"> debugging. </w:t>
+      </w:r>
+      <w:r>
+        <w:rPr>
+          <w:rFonts w:ascii="Book Antiqua" w:hAnsi="Book Antiqua" w:cs="Didot"/>
+        </w:rPr>
+        <w:t>Another error that can happen is an u</w:t>
+      </w:r>
+      <w:r>
+        <w:rPr>
+          <w:rFonts w:ascii="Book Antiqua" w:hAnsi="Book Antiqua" w:cs="Didot"/>
+        </w:rPr>
+        <w:t>n</w:t>
+      </w:r>
+      <w:r>
+        <w:rPr>
+          <w:rFonts w:ascii="Book Antiqua" w:hAnsi="Book Antiqua" w:cs="Didot"/>
+        </w:rPr>
+        <w:t xml:space="preserve">supported instruction. </w:t>
+      </w:r>
+      <w:r>
+        <w:rPr>
+          <w:rFonts w:ascii="Book Antiqua" w:hAnsi="Book Antiqua" w:cs="Didot"/>
+        </w:rPr>
+        <w:t xml:space="preserve">I use the dictionaries at the beginning of the file with opcodes and function codes to determine if the instruction is supported. </w:t>
+      </w:r>
+      <w:r>
+        <w:rPr>
+          <w:rFonts w:ascii="Book Antiqua" w:hAnsi="Book Antiqua" w:cs="Didot"/>
+        </w:rPr>
+        <w:t>Similarly, my program looks for the registers in the register dictionary</w:t>
+      </w:r>
+      <w:r>
+        <w:rPr>
+          <w:rFonts w:ascii="Book Antiqua" w:hAnsi="Book Antiqua" w:cs="Didot"/>
+        </w:rPr>
+        <w:t xml:space="preserve"> and labels for branching in the labels dictionary to determine if the given operands are valid. </w:t>
+      </w:r>
+    </w:p>
+    <w:p>
+      <w:pPr>
+        <w:ind w:firstLine="720"/>
+        <w:rPr>
+          <w:rFonts w:ascii="Book Antiqua" w:hAnsi="Book Antiqua" w:cs="Didot"/>
+        </w:rPr>
+      </w:pPr>
+      <w:r>
+        <w:rPr>
+          <w:rFonts w:ascii="Book Antiqua" w:hAnsi="Book Antiqua" w:cs="Didot"/>
+        </w:rPr>
+        <w:t xml:space="preserve">Lastly, an object file is opened to be output to. I use cycle through the list of hexadecimal instructions and output each one. </w:t>
+      </w:r>
+      <w:r>
+        <w:rPr>
+          <w:rFonts w:ascii="Book Antiqua" w:hAnsi="Book Antiqua" w:cs="Didot"/>
+        </w:rPr>
+        <w:t xml:space="preserve">The file will only be written if there are no errors from the assembling beforehand. </w:t>
       </w:r>
     </w:p>
     <w:sectPr>

</xml_diff>

<commit_message>
Added command line input file and correct output file naming. Report done.
</commit_message>
<xml_diff>
--- a/P1Report.docx
+++ b/P1Report.docx
@@ -96,7 +96,19 @@
         <w:rPr>
           <w:rFonts w:ascii="Book Antiqua" w:hAnsi="Book Antiqua" w:cs="Didot"/>
         </w:rPr>
-        <w:t xml:space="preserve"> It begins with parsing branch labels in the assembly file for their names and locations and stores that information in a Python dictionary. This is necessary because an instruction may branch to a label that has not been reached yet, so a preliminary label search solves that issue. </w:t>
+        <w:t xml:space="preserve"> </w:t>
+      </w:r>
+      <w:r>
+        <w:rPr>
+          <w:rFonts w:ascii="Book Antiqua" w:hAnsi="Book Antiqua" w:cs="Didot"/>
+        </w:rPr>
+        <w:t>The program</w:t>
+      </w:r>
+      <w:r>
+        <w:rPr>
+          <w:rFonts w:ascii="Book Antiqua" w:hAnsi="Book Antiqua" w:cs="Didot"/>
+        </w:rPr>
+        <w:t xml:space="preserve"> begins with parsing branch labels in the assembly file for their names and locations and stores that information in a Python dictionary. This is necessary because an instruction may branch to a label that has not been reached yet, so a preliminary label search solves that issue. </w:t>
       </w:r>
     </w:p>
     <w:p>
@@ -140,13 +152,37 @@
         <w:rPr>
           <w:rFonts w:ascii="Book Antiqua" w:hAnsi="Book Antiqua" w:cs="Didot"/>
         </w:rPr>
-        <w:t xml:space="preserve">determine the type of instruction, I use the dictionaries with opcodes and function codes to see what set that function derives from. Once the instruction type is obtained, I begin to look at the operands. </w:t>
-      </w:r>
-      <w:r>
-        <w:rPr>
-          <w:rFonts w:ascii="Book Antiqua" w:hAnsi="Book Antiqua" w:cs="Didot"/>
-        </w:rPr>
-        <w:t>Certain instruction have</w:t>
+        <w:t xml:space="preserve">determine the type of instruction, I use the dictionaries with opcodes and function codes to see what set that </w:t>
+      </w:r>
+      <w:r>
+        <w:rPr>
+          <w:rFonts w:ascii="Book Antiqua" w:hAnsi="Book Antiqua" w:cs="Didot"/>
+        </w:rPr>
+        <w:t>instruction</w:t>
+      </w:r>
+      <w:r>
+        <w:rPr>
+          <w:rFonts w:ascii="Book Antiqua" w:hAnsi="Book Antiqua" w:cs="Didot"/>
+        </w:rPr>
+        <w:t xml:space="preserve"> derives from. Once the instruction type is obtained, I begin to look at the operands. </w:t>
+      </w:r>
+      <w:r>
+        <w:rPr>
+          <w:rFonts w:ascii="Book Antiqua" w:hAnsi="Book Antiqua" w:cs="Didot"/>
+        </w:rPr>
+        <w:t>Certain instruction</w:t>
+      </w:r>
+      <w:r>
+        <w:rPr>
+          <w:rFonts w:ascii="Book Antiqua" w:hAnsi="Book Antiqua" w:cs="Didot"/>
+        </w:rPr>
+        <w:t>s</w:t>
+      </w:r>
+      <w:r>
+        <w:rPr>
+          <w:rFonts w:ascii="Book Antiqua" w:hAnsi="Book Antiqua" w:cs="Didot"/>
+        </w:rPr>
+        <w:t xml:space="preserve"> have</w:t>
       </w:r>
       <w:r>
         <w:rPr>
@@ -248,7 +284,19 @@
         <w:rPr>
           <w:rFonts w:ascii="Book Antiqua" w:hAnsi="Book Antiqua" w:cs="Didot"/>
         </w:rPr>
-        <w:t xml:space="preserve">The reason it is not written to the object file immediately is to avoid a half written file when an error occurs. The program will wait until all parsing and conversions are finished to confirm there are no errors. </w:t>
+        <w:t xml:space="preserve">The reason it is not written to the object file immediately is to avoid a </w:t>
+      </w:r>
+      <w:r>
+        <w:rPr>
+          <w:rFonts w:ascii="Book Antiqua" w:hAnsi="Book Antiqua" w:cs="Didot"/>
+        </w:rPr>
+        <w:t xml:space="preserve">partially </w:t>
+      </w:r>
+      <w:r>
+        <w:rPr>
+          <w:rFonts w:ascii="Book Antiqua" w:hAnsi="Book Antiqua" w:cs="Didot"/>
+        </w:rPr>
+        <w:t xml:space="preserve">written file when an error occurs. The program will wait until all parsing and conversions are finished to confirm there are no errors. </w:t>
       </w:r>
     </w:p>
     <w:p>
@@ -300,22 +348,12 @@
         </w:rPr>
         <w:t xml:space="preserve">. </w:t>
       </w:r>
-      <w:bookmarkStart w:id="0" w:name="_GoBack"/>
-      <w:r>
-        <w:rPr>
-          <w:rFonts w:ascii="Book Antiqua" w:hAnsi="Book Antiqua" w:cs="Didot"/>
-          <w:b/>
-          <w:u w:val="single"/>
-        </w:rPr>
-        <w:t>COMMAND LINE ARGS ERRORS</w:t>
-      </w:r>
-      <w:r>
-        <w:rPr>
-          <w:rFonts w:ascii="Book Antiqua" w:hAnsi="Book Antiqua" w:cs="Didot"/>
-        </w:rPr>
-        <w:t xml:space="preserve"> </w:t>
-      </w:r>
-      <w:bookmarkEnd w:id="0"/>
+      <w:r>
+        <w:rPr>
+          <w:rFonts w:ascii="Book Antiqua" w:hAnsi="Book Antiqua" w:cs="Didot"/>
+        </w:rPr>
+        <w:t xml:space="preserve">Input and output files are given through command line arguments so there is error checking there to make sure the input file is valid and the output file has a valid object file extension. </w:t>
+      </w:r>
       <w:r>
         <w:rPr>
           <w:rFonts w:ascii="Book Antiqua" w:hAnsi="Book Antiqua" w:cs="Didot"/>
@@ -382,7 +420,19 @@
         <w:rPr>
           <w:rFonts w:ascii="Book Antiqua" w:hAnsi="Book Antiqua" w:cs="Didot"/>
         </w:rPr>
-        <w:t xml:space="preserve">Lastly, an object file is opened to be output to. I use cycle through the list of hexadecimal instructions and output each one. </w:t>
+        <w:t>Lastly, an object file is opened to be output to. I cycle through the list of hexadecimal instructions and output each one</w:t>
+      </w:r>
+      <w:r>
+        <w:rPr>
+          <w:rFonts w:ascii="Book Antiqua" w:hAnsi="Book Antiqua" w:cs="Didot"/>
+        </w:rPr>
+        <w:t xml:space="preserve"> to the object file</w:t>
+      </w:r>
+      <w:r>
+        <w:rPr>
+          <w:rFonts w:ascii="Book Antiqua" w:hAnsi="Book Antiqua" w:cs="Didot"/>
+        </w:rPr>
+        <w:t xml:space="preserve">. </w:t>
       </w:r>
       <w:r>
         <w:rPr>
@@ -390,6 +440,14 @@
         </w:rPr>
         <w:t xml:space="preserve">The file will only be written if there are no errors from the assembling beforehand. </w:t>
       </w:r>
+      <w:r>
+        <w:rPr>
+          <w:rFonts w:ascii="Book Antiqua" w:hAnsi="Book Antiqua" w:cs="Didot"/>
+        </w:rPr>
+        <w:t>It may overwrite if the given output file exists.</w:t>
+      </w:r>
+      <w:bookmarkStart w:id="0" w:name="_GoBack"/>
+      <w:bookmarkEnd w:id="0"/>
     </w:p>
     <w:sectPr>
       <w:pgSz w:w="12240" w:h="15840"/>

</xml_diff>